<commit_message>
Raft-test 突破 Count > 40000
</commit_message>
<xml_diff>
--- a/doc/zeze和并发基础.docx
+++ b/doc/zeze和并发基础.docx
@@ -75,7 +75,124 @@
         <w:rPr>
           <w:rFonts w:hint="eastAsia"/>
         </w:rPr>
-        <w:t xml:space="preserve">方案：提前检查全部条件  </w:t>
+        <w:t>方案：提前检查全部条件</w:t>
+      </w:r>
+    </w:p>
+    <w:p>
+      <w:pPr>
+        <w:numPr>
+          <w:ilvl w:val="0"/>
+          <w:numId w:val="1"/>
+        </w:numPr>
+      </w:pPr>
+      <w:r>
+        <w:t>If (E</w:t>
+      </w:r>
+      <w:r>
+        <w:t>xperience</w:t>
+      </w:r>
+      <w:r>
+        <w:t xml:space="preserve"> &gt; 100)</w:t>
+      </w:r>
+    </w:p>
+    <w:p>
+      <w:pPr>
+        <w:numPr>
+          <w:ilvl w:val="0"/>
+          <w:numId w:val="1"/>
+        </w:numPr>
+      </w:pPr>
+      <w:r>
+        <w:rPr>
+          <w:rFonts w:hint="eastAsia"/>
+        </w:rPr>
+        <w:t>{</w:t>
+      </w:r>
+    </w:p>
+    <w:p>
+      <w:pPr>
+        <w:ind w:left="720" w:firstLine="420"/>
+      </w:pPr>
+      <w:r>
+        <w:t>E</w:t>
+      </w:r>
+      <w:r>
+        <w:t>xperience</w:t>
+      </w:r>
+      <w:r>
+        <w:t xml:space="preserve"> -= 100;</w:t>
+      </w:r>
+    </w:p>
+    <w:p>
+      <w:pPr>
+        <w:ind w:left="720" w:firstLine="420"/>
+      </w:pPr>
+      <w:r>
+        <w:rPr>
+          <w:rFonts w:hint="eastAsia"/>
+        </w:rPr>
+        <w:t>L</w:t>
+      </w:r>
+      <w:r>
+        <w:t>evel += 1;</w:t>
+      </w:r>
+    </w:p>
+    <w:p>
+      <w:pPr>
+        <w:ind w:left="720" w:firstLine="420"/>
+      </w:pPr>
+      <w:r>
+        <w:t>If (Level == 1)</w:t>
+      </w:r>
+    </w:p>
+    <w:p>
+      <w:pPr>
+        <w:ind w:left="720" w:firstLine="420"/>
+      </w:pPr>
+      <w:r>
+        <w:rPr>
+          <w:rFonts w:hint="eastAsia"/>
+        </w:rPr>
+        <w:t>{</w:t>
+      </w:r>
+    </w:p>
+    <w:p>
+      <w:pPr>
+        <w:ind w:left="720" w:firstLine="420"/>
+      </w:pPr>
+      <w:r>
+        <w:rPr>
+          <w:rFonts w:hint="eastAsia"/>
+        </w:rPr>
+        <w:t xml:space="preserve"> </w:t>
+      </w:r>
+      <w:r>
+        <w:t xml:space="preserve">   Bag.AddItem</w:t>
+      </w:r>
+      <w:r>
+        <w:t>(Item);</w:t>
+      </w:r>
+    </w:p>
+    <w:p>
+      <w:pPr>
+        <w:ind w:left="720" w:firstLine="420"/>
+        <w:rPr>
+          <w:rFonts w:hint="eastAsia"/>
+        </w:rPr>
+      </w:pPr>
+      <w:r>
+        <w:t>}</w:t>
+      </w:r>
+    </w:p>
+    <w:p>
+      <w:pPr>
+        <w:numPr>
+          <w:ilvl w:val="0"/>
+          <w:numId w:val="1"/>
+        </w:numPr>
+      </w:pPr>
+      <w:r>
+        <w:t>}</w:t>
       </w:r>
     </w:p>
     <w:p>
@@ -6763,7 +6880,7 @@
         <w:ind w:left="720" w:hanging="360"/>
       </w:pPr>
     </w:lvl>
-    <w:lvl w:ilvl="1" w:tplc="4F803410" w:tentative="1">
+    <w:lvl w:ilvl="1" w:tplc="4F803410">
       <w:start w:val="1"/>
       <w:numFmt w:val="decimal"/>
       <w:lvlText w:val="%2."/>

</xml_diff>